<commit_message>
Created full AT doc
Formatting change to HI. No actualy changes to Reqs.
</commit_message>
<xml_diff>
--- a/docs/requirementsAndAcceptance/Acceptance Tests - Human Interface.docx
+++ b/docs/requirementsAndAcceptance/Acceptance Tests - Human Interface.docx
@@ -4,7 +4,7 @@
   <w:body>
     <w:p>
       <w:pPr>
-        <w:pStyle w:val="Heading1"/>
+        <w:pStyle w:val="Heading2"/>
       </w:pPr>
       <w:r>
         <w:t>Acceptance Tests – Human Interface</w:t>
@@ -19,25 +19,22 @@
         <w:t>Test Name</w:t>
       </w:r>
       <w:r>
+        <w:t>: HI_T1</w:t>
+      </w:r>
+      <w:r>
+        <w:br/>
+      </w:r>
+      <w:r>
+        <w:rPr>
+          <w:b/>
+          <w:sz w:val="24"/>
+        </w:rPr>
+        <w:t>Requirements Tested</w:t>
+      </w:r>
+      <w:r>
         <w:t xml:space="preserve">: </w:t>
       </w:r>
       <w:r>
-        <w:t>HI_T1</w:t>
-      </w:r>
-      <w:r>
-        <w:br/>
-      </w:r>
-      <w:r>
-        <w:rPr>
-          <w:b/>
-          <w:sz w:val="24"/>
-        </w:rPr>
-        <w:t>Requirements Tested</w:t>
-      </w:r>
-      <w:r>
-        <w:t xml:space="preserve">: </w:t>
-      </w:r>
-      <w:r>
         <w:t>H1</w:t>
       </w:r>
       <w:r>
@@ -54,10 +51,7 @@
         <w:t>Outline</w:t>
       </w:r>
       <w:r>
-        <w:t xml:space="preserve">: </w:t>
-      </w:r>
-      <w:r>
-        <w:t xml:space="preserve">Ensure that </w:t>
+        <w:t xml:space="preserve">: Ensure that </w:t>
       </w:r>
       <w:r>
         <w:t>a single button click is registered as only a click</w:t>
@@ -214,10 +208,7 @@
         <w:t>Test Name</w:t>
       </w:r>
       <w:r>
-        <w:t>: HI_T</w:t>
-      </w:r>
-      <w:r>
-        <w:t>2</w:t>
+        <w:t>: HI_T2</w:t>
       </w:r>
       <w:r>
         <w:br/>
@@ -235,6 +226,8 @@
       <w:r>
         <w:t>H1. H2, H3, H4</w:t>
       </w:r>
+      <w:bookmarkStart w:id="0" w:name="_GoBack"/>
+      <w:bookmarkEnd w:id="0"/>
       <w:r>
         <w:br/>
       </w:r>
@@ -252,10 +245,7 @@
         <w:t>d</w:t>
       </w:r>
       <w:r>
-        <w:t>ouble</w:t>
-      </w:r>
-      <w:r>
-        <w:t xml:space="preserve"> button click is registered as only a </w:t>
+        <w:t xml:space="preserve">ouble button click is registered as only a </w:t>
       </w:r>
       <w:r>
         <w:t xml:space="preserve">double </w:t>
@@ -404,10 +394,7 @@
         <w:t>Test Name</w:t>
       </w:r>
       <w:r>
-        <w:t>: HI_T</w:t>
-      </w:r>
-      <w:r>
-        <w:t>3</w:t>
+        <w:t>: HI_T3</w:t>
       </w:r>
       <w:r>
         <w:br/>
@@ -975,10 +962,7 @@
         <w:t>Test Name</w:t>
       </w:r>
       <w:r>
-        <w:t>: HI_T</w:t>
-      </w:r>
-      <w:r>
-        <w:t>6</w:t>
+        <w:t>: HI_T6</w:t>
       </w:r>
       <w:r>
         <w:br/>
@@ -991,10 +975,7 @@
         <w:t>Requirements Tested</w:t>
       </w:r>
       <w:r>
-        <w:t>: H</w:t>
-      </w:r>
-      <w:r>
-        <w:t>6</w:t>
+        <w:t>: H6</w:t>
       </w:r>
       <w:r>
         <w:br/>
@@ -1007,10 +988,7 @@
         <w:t>Outline</w:t>
       </w:r>
       <w:r>
-        <w:t xml:space="preserve">: </w:t>
-      </w:r>
-      <w:r>
-        <w:t>View feedback on the screen</w:t>
+        <w:t>: View feedback on the screen</w:t>
       </w:r>
       <w:r>
         <w:br/>
@@ -1023,10 +1001,7 @@
         <w:t>Pre-requisites</w:t>
       </w:r>
       <w:r>
-        <w:t xml:space="preserve">: System is turned on, healthy, and ready to </w:t>
-      </w:r>
-      <w:r>
-        <w:t>send output</w:t>
+        <w:t>: System is turned on, healthy, and ready to send output</w:t>
       </w:r>
       <w:r>
         <w:br/>
@@ -1161,10 +1136,7 @@
         <w:t>Test Name</w:t>
       </w:r>
       <w:r>
-        <w:t>: HI_T</w:t>
-      </w:r>
-      <w:r>
-        <w:t>7</w:t>
+        <w:t>: HI_T7</w:t>
       </w:r>
       <w:r>
         <w:br/>
@@ -1177,10 +1149,7 @@
         <w:t>Requirements Tested</w:t>
       </w:r>
       <w:r>
-        <w:t>: H</w:t>
-      </w:r>
-      <w:r>
-        <w:t>7</w:t>
+        <w:t>: H7</w:t>
       </w:r>
       <w:r>
         <w:br/>
@@ -1193,10 +1162,7 @@
         <w:t>Outline</w:t>
       </w:r>
       <w:r>
-        <w:t xml:space="preserve">: </w:t>
-      </w:r>
-      <w:r>
-        <w:t>Enter information on a user</w:t>
+        <w:t>: Enter information on a user</w:t>
       </w:r>
       <w:r>
         <w:br/>
@@ -1418,10 +1384,7 @@
         <w:t>Test Name</w:t>
       </w:r>
       <w:r>
-        <w:t>: HI_T</w:t>
-      </w:r>
-      <w:r>
-        <w:t>8</w:t>
+        <w:t>: HI_T8</w:t>
       </w:r>
       <w:r>
         <w:br/>
@@ -1434,10 +1397,7 @@
         <w:t>Requirements Tested</w:t>
       </w:r>
       <w:r>
-        <w:t>: H</w:t>
-      </w:r>
-      <w:r>
-        <w:t>8</w:t>
+        <w:t>: H8</w:t>
       </w:r>
       <w:r>
         <w:br/>
@@ -1670,10 +1630,7 @@
         <w:t>Test Name</w:t>
       </w:r>
       <w:r>
-        <w:t>: HI_T</w:t>
-      </w:r>
-      <w:r>
-        <w:t>9</w:t>
+        <w:t>: HI_T9</w:t>
       </w:r>
       <w:r>
         <w:br/>
@@ -1686,10 +1643,7 @@
         <w:t>Requirements Tested</w:t>
       </w:r>
       <w:r>
-        <w:t>: H</w:t>
-      </w:r>
-      <w:r>
-        <w:t>9</w:t>
+        <w:t>: H9</w:t>
       </w:r>
       <w:r>
         <w:br/>
@@ -1840,8 +1794,6 @@
             <w:r>
               <w:t>enlarged/shrank</w:t>
             </w:r>
-            <w:bookmarkStart w:id="0" w:name="_GoBack"/>
-            <w:bookmarkEnd w:id="0"/>
           </w:p>
         </w:tc>
       </w:tr>
@@ -2276,6 +2228,28 @@
       <w:szCs w:val="32"/>
     </w:rPr>
   </w:style>
+  <w:style w:type="paragraph" w:styleId="Heading2">
+    <w:name w:val="heading 2"/>
+    <w:basedOn w:val="Normal"/>
+    <w:next w:val="Normal"/>
+    <w:link w:val="Heading2Char"/>
+    <w:uiPriority w:val="9"/>
+    <w:unhideWhenUsed/>
+    <w:qFormat/>
+    <w:rsid w:val="002A4CD9"/>
+    <w:pPr>
+      <w:keepNext/>
+      <w:keepLines/>
+      <w:spacing w:before="40" w:after="0"/>
+      <w:outlineLvl w:val="1"/>
+    </w:pPr>
+    <w:rPr>
+      <w:rFonts w:asciiTheme="majorHAnsi" w:eastAsiaTheme="majorEastAsia" w:hAnsiTheme="majorHAnsi" w:cstheme="majorBidi"/>
+      <w:color w:val="2F5496" w:themeColor="accent1" w:themeShade="BF"/>
+      <w:sz w:val="26"/>
+      <w:szCs w:val="26"/>
+    </w:rPr>
+  </w:style>
   <w:style w:type="character" w:default="1" w:styleId="DefaultParagraphFont">
     <w:name w:val="Default Paragraph Font"/>
     <w:uiPriority w:val="1"/>
@@ -2454,6 +2428,19 @@
         </w:tcBorders>
       </w:tcPr>
     </w:tblStylePr>
+  </w:style>
+  <w:style w:type="character" w:customStyle="1" w:styleId="Heading2Char">
+    <w:name w:val="Heading 2 Char"/>
+    <w:basedOn w:val="DefaultParagraphFont"/>
+    <w:link w:val="Heading2"/>
+    <w:uiPriority w:val="9"/>
+    <w:rsid w:val="002A4CD9"/>
+    <w:rPr>
+      <w:rFonts w:asciiTheme="majorHAnsi" w:eastAsiaTheme="majorEastAsia" w:hAnsiTheme="majorHAnsi" w:cstheme="majorBidi"/>
+      <w:color w:val="2F5496" w:themeColor="accent1" w:themeShade="BF"/>
+      <w:sz w:val="26"/>
+      <w:szCs w:val="26"/>
+    </w:rPr>
   </w:style>
 </w:styles>
 </file>

</xml_diff>